<commit_message>
Updated for Navico comments
</commit_message>
<xml_diff>
--- a/datasets/AA400011/AA400011 Dataset Report.docx
+++ b/datasets/AA400011/AA400011 Dataset Report.docx
@@ -398,6 +398,9 @@
         <w:t xml:space="preserve">Critical – </w:t>
       </w:r>
       <w:r>
+        <w:t xml:space="preserve">33, </w:t>
+      </w:r>
+      <w:r>
         <w:t>507</w:t>
       </w:r>
     </w:p>
@@ -427,13 +430,13 @@
     </w:p>
     <w:tbl>
       <w:tblPr>
-        <w:tblW w:w="10512" w:type="dxa"/>
+        <w:tblW w:w="10659" w:type="dxa"/>
         <w:jc w:val="center"/>
         <w:tblLayout w:type="fixed"/>
         <w:tblLook w:val="04A0" w:firstRow="1" w:lastRow="0" w:firstColumn="1" w:lastColumn="0" w:noHBand="0" w:noVBand="1"/>
       </w:tblPr>
       <w:tblGrid>
-        <w:gridCol w:w="2206"/>
+        <w:gridCol w:w="2353"/>
         <w:gridCol w:w="379"/>
         <w:gridCol w:w="1260"/>
         <w:gridCol w:w="1685"/>
@@ -453,7 +456,7 @@
         </w:trPr>
         <w:tc>
           <w:tcPr>
-            <w:tcW w:w="2206" w:type="dxa"/>
+            <w:tcW w:w="2353" w:type="dxa"/>
             <w:tcBorders>
               <w:top w:val="single" w:sz="4" w:space="0" w:color="auto"/>
               <w:left w:val="single" w:sz="4" w:space="0" w:color="auto"/>
@@ -691,7 +694,7 @@
         </w:trPr>
         <w:tc>
           <w:tcPr>
-            <w:tcW w:w="2206" w:type="dxa"/>
+            <w:tcW w:w="2353" w:type="dxa"/>
             <w:tcBorders>
               <w:top w:val="single" w:sz="4" w:space="0" w:color="auto"/>
               <w:left w:val="single" w:sz="4" w:space="0" w:color="auto"/>
@@ -768,7 +771,7 @@
         </w:trPr>
         <w:tc>
           <w:tcPr>
-            <w:tcW w:w="2206" w:type="dxa"/>
+            <w:tcW w:w="2353" w:type="dxa"/>
             <w:tcBorders>
               <w:top w:val="nil"/>
               <w:left w:val="single" w:sz="4" w:space="0" w:color="auto"/>
@@ -852,7 +855,7 @@
         </w:trPr>
         <w:tc>
           <w:tcPr>
-            <w:tcW w:w="2206" w:type="dxa"/>
+            <w:tcW w:w="2353" w:type="dxa"/>
             <w:tcBorders>
               <w:top w:val="single" w:sz="4" w:space="0" w:color="auto"/>
               <w:left w:val="single" w:sz="4" w:space="0" w:color="auto"/>
@@ -1008,7 +1011,7 @@
         </w:trPr>
         <w:tc>
           <w:tcPr>
-            <w:tcW w:w="2206" w:type="dxa"/>
+            <w:tcW w:w="2353" w:type="dxa"/>
             <w:tcBorders>
               <w:top w:val="single" w:sz="4" w:space="0" w:color="auto"/>
               <w:left w:val="single" w:sz="4" w:space="0" w:color="auto"/>
@@ -1110,7 +1113,7 @@
         </w:trPr>
         <w:tc>
           <w:tcPr>
-            <w:tcW w:w="2585" w:type="dxa"/>
+            <w:tcW w:w="2732" w:type="dxa"/>
             <w:gridSpan w:val="2"/>
             <w:tcBorders>
               <w:top w:val="single" w:sz="4" w:space="0" w:color="auto"/>
@@ -1321,7 +1324,7 @@
         </w:trPr>
         <w:tc>
           <w:tcPr>
-            <w:tcW w:w="2585" w:type="dxa"/>
+            <w:tcW w:w="2732" w:type="dxa"/>
             <w:gridSpan w:val="2"/>
             <w:tcBorders>
               <w:top w:val="single" w:sz="4" w:space="0" w:color="auto"/>
@@ -1519,7 +1522,7 @@
         </w:trPr>
         <w:tc>
           <w:tcPr>
-            <w:tcW w:w="2206" w:type="dxa"/>
+            <w:tcW w:w="2353" w:type="dxa"/>
             <w:tcBorders>
               <w:top w:val="single" w:sz="4" w:space="0" w:color="auto"/>
               <w:left w:val="single" w:sz="4" w:space="0" w:color="auto"/>
@@ -1711,7 +1714,7 @@
         </w:trPr>
         <w:tc>
           <w:tcPr>
-            <w:tcW w:w="2206" w:type="dxa"/>
+            <w:tcW w:w="2353" w:type="dxa"/>
             <w:tcBorders>
               <w:top w:val="single" w:sz="4" w:space="0" w:color="auto"/>
               <w:left w:val="single" w:sz="4" w:space="0" w:color="auto"/>
@@ -1807,7 +1810,7 @@
         </w:trPr>
         <w:tc>
           <w:tcPr>
-            <w:tcW w:w="2206" w:type="dxa"/>
+            <w:tcW w:w="2353" w:type="dxa"/>
             <w:tcBorders>
               <w:top w:val="single" w:sz="4" w:space="0" w:color="auto"/>
               <w:left w:val="single" w:sz="4" w:space="0" w:color="auto"/>
@@ -1836,7 +1839,25 @@
                 <w:sz w:val="20"/>
                 <w:szCs w:val="20"/>
               </w:rPr>
-              <w:t>Secondary Errors</w:t>
+              <w:t xml:space="preserve">Secondary </w:t>
+            </w:r>
+            <w:r>
+              <w:rPr>
+                <w:rFonts w:ascii="Calibri" w:eastAsia="Times New Roman" w:hAnsi="Calibri" w:cs="Calibri"/>
+                <w:b/>
+                <w:sz w:val="20"/>
+                <w:szCs w:val="20"/>
+              </w:rPr>
+              <w:t xml:space="preserve">Critical </w:t>
+            </w:r>
+            <w:r>
+              <w:rPr>
+                <w:rFonts w:ascii="Calibri" w:eastAsia="Times New Roman" w:hAnsi="Calibri" w:cs="Calibri"/>
+                <w:b/>
+                <w:sz w:val="20"/>
+                <w:szCs w:val="20"/>
+              </w:rPr>
+              <w:t>Errors</w:t>
             </w:r>
           </w:p>
         </w:tc>
@@ -1881,7 +1902,7 @@
         </w:trPr>
         <w:tc>
           <w:tcPr>
-            <w:tcW w:w="10512" w:type="dxa"/>
+            <w:tcW w:w="10659" w:type="dxa"/>
             <w:gridSpan w:val="12"/>
             <w:tcBorders>
               <w:top w:val="single" w:sz="4" w:space="0" w:color="auto"/>
@@ -1912,7 +1933,7 @@
         </w:trPr>
         <w:tc>
           <w:tcPr>
-            <w:tcW w:w="2206" w:type="dxa"/>
+            <w:tcW w:w="2353" w:type="dxa"/>
             <w:tcBorders>
               <w:top w:val="single" w:sz="4" w:space="0" w:color="auto"/>
               <w:left w:val="single" w:sz="4" w:space="0" w:color="auto"/>
@@ -2149,7 +2170,7 @@
         </w:trPr>
         <w:tc>
           <w:tcPr>
-            <w:tcW w:w="2206" w:type="dxa"/>
+            <w:tcW w:w="2353" w:type="dxa"/>
             <w:tcBorders>
               <w:top w:val="nil"/>
               <w:left w:val="single" w:sz="4" w:space="0" w:color="auto"/>
@@ -2226,7 +2247,7 @@
         </w:trPr>
         <w:tc>
           <w:tcPr>
-            <w:tcW w:w="2206" w:type="dxa"/>
+            <w:tcW w:w="2353" w:type="dxa"/>
             <w:tcBorders>
               <w:top w:val="nil"/>
               <w:left w:val="single" w:sz="4" w:space="0" w:color="auto"/>
@@ -2302,7 +2323,7 @@
         </w:trPr>
         <w:tc>
           <w:tcPr>
-            <w:tcW w:w="2206" w:type="dxa"/>
+            <w:tcW w:w="2353" w:type="dxa"/>
             <w:tcBorders>
               <w:top w:val="single" w:sz="4" w:space="0" w:color="auto"/>
               <w:left w:val="single" w:sz="4" w:space="0" w:color="auto"/>
@@ -2467,7 +2488,7 @@
         </w:trPr>
         <w:tc>
           <w:tcPr>
-            <w:tcW w:w="2206" w:type="dxa"/>
+            <w:tcW w:w="2353" w:type="dxa"/>
             <w:tcBorders>
               <w:top w:val="single" w:sz="4" w:space="0" w:color="auto"/>
               <w:left w:val="single" w:sz="4" w:space="0" w:color="auto"/>
@@ -2542,7 +2563,7 @@
         </w:trPr>
         <w:tc>
           <w:tcPr>
-            <w:tcW w:w="2206" w:type="dxa"/>
+            <w:tcW w:w="2353" w:type="dxa"/>
             <w:tcBorders>
               <w:top w:val="single" w:sz="4" w:space="0" w:color="auto"/>
               <w:left w:val="single" w:sz="4" w:space="0" w:color="auto"/>
@@ -2780,7 +2801,7 @@
         </w:trPr>
         <w:tc>
           <w:tcPr>
-            <w:tcW w:w="2206" w:type="dxa"/>
+            <w:tcW w:w="2353" w:type="dxa"/>
             <w:tcBorders>
               <w:top w:val="single" w:sz="4" w:space="0" w:color="auto"/>
               <w:left w:val="single" w:sz="4" w:space="0" w:color="auto"/>
@@ -2898,7 +2919,7 @@
         </w:trPr>
         <w:tc>
           <w:tcPr>
-            <w:tcW w:w="2206" w:type="dxa"/>
+            <w:tcW w:w="2353" w:type="dxa"/>
             <w:tcBorders>
               <w:top w:val="single" w:sz="4" w:space="0" w:color="auto"/>
               <w:left w:val="single" w:sz="4" w:space="0" w:color="auto"/>
@@ -2927,7 +2948,25 @@
                 <w:sz w:val="20"/>
                 <w:szCs w:val="20"/>
               </w:rPr>
-              <w:t>Secondary Errors</w:t>
+              <w:t xml:space="preserve">Secondary </w:t>
+            </w:r>
+            <w:r>
+              <w:rPr>
+                <w:rFonts w:ascii="Calibri" w:eastAsia="Times New Roman" w:hAnsi="Calibri" w:cs="Calibri"/>
+                <w:b/>
+                <w:sz w:val="20"/>
+                <w:szCs w:val="20"/>
+              </w:rPr>
+              <w:t xml:space="preserve">Critical </w:t>
+            </w:r>
+            <w:r>
+              <w:rPr>
+                <w:rFonts w:ascii="Calibri" w:eastAsia="Times New Roman" w:hAnsi="Calibri" w:cs="Calibri"/>
+                <w:b/>
+                <w:sz w:val="20"/>
+                <w:szCs w:val="20"/>
+              </w:rPr>
+              <w:t>Errors</w:t>
             </w:r>
           </w:p>
         </w:tc>
@@ -2972,7 +3011,7 @@
         </w:trPr>
         <w:tc>
           <w:tcPr>
-            <w:tcW w:w="2206" w:type="dxa"/>
+            <w:tcW w:w="2353" w:type="dxa"/>
             <w:tcBorders>
               <w:top w:val="single" w:sz="4" w:space="0" w:color="auto"/>
               <w:left w:val="single" w:sz="4" w:space="0" w:color="auto"/>
@@ -3085,7 +3124,7 @@
         </w:trPr>
         <w:tc>
           <w:tcPr>
-            <w:tcW w:w="2585" w:type="dxa"/>
+            <w:tcW w:w="2732" w:type="dxa"/>
             <w:gridSpan w:val="2"/>
             <w:tcBorders>
               <w:top w:val="single" w:sz="4" w:space="0" w:color="auto"/>
@@ -3302,7 +3341,7 @@
         </w:trPr>
         <w:tc>
           <w:tcPr>
-            <w:tcW w:w="2585" w:type="dxa"/>
+            <w:tcW w:w="2732" w:type="dxa"/>
             <w:gridSpan w:val="2"/>
             <w:tcBorders>
               <w:top w:val="single" w:sz="4" w:space="0" w:color="auto"/>
@@ -3492,7 +3531,7 @@
         </w:trPr>
         <w:tc>
           <w:tcPr>
-            <w:tcW w:w="2206" w:type="dxa"/>
+            <w:tcW w:w="2353" w:type="dxa"/>
             <w:tcBorders>
               <w:top w:val="single" w:sz="4" w:space="0" w:color="auto"/>
               <w:left w:val="single" w:sz="4" w:space="0" w:color="auto"/>
@@ -3531,7 +3570,7 @@
             <w:gridSpan w:val="11"/>
             <w:tcBorders>
               <w:top w:val="single" w:sz="4" w:space="0" w:color="auto"/>
-              <w:left w:val="nil"/>
+              <w:left w:val="single" w:sz="4" w:space="0" w:color="auto"/>
               <w:bottom w:val="single" w:sz="4" w:space="0" w:color="auto"/>
               <w:right w:val="single" w:sz="4" w:space="0" w:color="auto"/>
             </w:tcBorders>
@@ -3675,7 +3714,7 @@
         </w:trPr>
         <w:tc>
           <w:tcPr>
-            <w:tcW w:w="2206" w:type="dxa"/>
+            <w:tcW w:w="2353" w:type="dxa"/>
             <w:tcBorders>
               <w:top w:val="single" w:sz="4" w:space="0" w:color="auto"/>
               <w:left w:val="single" w:sz="4" w:space="0" w:color="auto"/>
@@ -3714,7 +3753,7 @@
             <w:tcW w:w="8306" w:type="dxa"/>
             <w:gridSpan w:val="11"/>
             <w:tcBorders>
-              <w:top w:val="nil"/>
+              <w:top w:val="single" w:sz="4" w:space="0" w:color="auto"/>
               <w:left w:val="nil"/>
               <w:bottom w:val="single" w:sz="4" w:space="0" w:color="auto"/>
               <w:right w:val="single" w:sz="4" w:space="0" w:color="auto"/>
@@ -3794,7 +3833,7 @@
         </w:trPr>
         <w:tc>
           <w:tcPr>
-            <w:tcW w:w="2206" w:type="dxa"/>
+            <w:tcW w:w="2353" w:type="dxa"/>
             <w:tcBorders>
               <w:top w:val="single" w:sz="4" w:space="0" w:color="auto"/>
               <w:left w:val="single" w:sz="4" w:space="0" w:color="auto"/>
@@ -3823,7 +3862,25 @@
                 <w:sz w:val="20"/>
                 <w:szCs w:val="20"/>
               </w:rPr>
-              <w:t>Secondary Errors</w:t>
+              <w:t xml:space="preserve">Secondary </w:t>
+            </w:r>
+            <w:r>
+              <w:rPr>
+                <w:rFonts w:ascii="Calibri" w:eastAsia="Times New Roman" w:hAnsi="Calibri" w:cs="Calibri"/>
+                <w:b/>
+                <w:sz w:val="20"/>
+                <w:szCs w:val="20"/>
+              </w:rPr>
+              <w:t xml:space="preserve">Critical </w:t>
+            </w:r>
+            <w:r>
+              <w:rPr>
+                <w:rFonts w:ascii="Calibri" w:eastAsia="Times New Roman" w:hAnsi="Calibri" w:cs="Calibri"/>
+                <w:b/>
+                <w:sz w:val="20"/>
+                <w:szCs w:val="20"/>
+              </w:rPr>
+              <w:t>Errors</w:t>
             </w:r>
           </w:p>
         </w:tc>
@@ -3856,18 +3913,24 @@
                 <w:sz w:val="20"/>
                 <w:szCs w:val="20"/>
               </w:rPr>
-              <w:t xml:space="preserve">1010: An additional error “FOID for the modified object is not identical in the EN (base) and ER (update) files” </w:t>
-            </w:r>
-            <w:proofErr w:type="gramStart"/>
-            <w:r>
-              <w:rPr>
-                <w:rFonts w:ascii="Calibri" w:eastAsia="Times New Roman" w:hAnsi="Calibri" w:cs="Calibri"/>
-                <w:sz w:val="20"/>
-                <w:szCs w:val="20"/>
-              </w:rPr>
-              <w:t>must be triggered</w:t>
-            </w:r>
-            <w:proofErr w:type="gramEnd"/>
+              <w:t>1010: A</w:t>
+            </w:r>
+            <w:r>
+              <w:rPr>
+                <w:rFonts w:ascii="Calibri" w:eastAsia="Times New Roman" w:hAnsi="Calibri" w:cs="Calibri"/>
+                <w:sz w:val="20"/>
+                <w:szCs w:val="20"/>
+              </w:rPr>
+              <w:t>dditional error “FOID for the modified object is not identical in the EN (b</w:t>
+            </w:r>
+            <w:r>
+              <w:rPr>
+                <w:rFonts w:ascii="Calibri" w:eastAsia="Times New Roman" w:hAnsi="Calibri" w:cs="Calibri"/>
+                <w:sz w:val="20"/>
+                <w:szCs w:val="20"/>
+              </w:rPr>
+              <w:t>ase) and ER (update) files”</w:t>
+            </w:r>
             <w:r>
               <w:rPr>
                 <w:rFonts w:ascii="Calibri" w:eastAsia="Times New Roman" w:hAnsi="Calibri" w:cs="Calibri"/>
@@ -3876,6 +3939,52 @@
               </w:rPr>
               <w:t>.</w:t>
             </w:r>
+          </w:p>
+          <w:p>
+            <w:pPr>
+              <w:spacing w:after="0" w:line="240" w:lineRule="auto"/>
+              <w:rPr>
+                <w:rFonts w:ascii="Calibri" w:eastAsia="Times New Roman" w:hAnsi="Calibri" w:cs="Calibri"/>
+                <w:sz w:val="20"/>
+                <w:szCs w:val="20"/>
+                <w:lang w:val="da-DK"/>
+              </w:rPr>
+            </w:pPr>
+            <w:r>
+              <w:rPr>
+                <w:rFonts w:ascii="Calibri" w:eastAsia="Times New Roman" w:hAnsi="Calibri" w:cs="Calibri"/>
+                <w:sz w:val="20"/>
+                <w:szCs w:val="20"/>
+              </w:rPr>
+              <w:t>33</w:t>
+            </w:r>
+            <w:r>
+              <w:rPr>
+                <w:rFonts w:ascii="Calibri" w:eastAsia="Times New Roman" w:hAnsi="Calibri" w:cs="Calibri"/>
+                <w:sz w:val="20"/>
+                <w:szCs w:val="20"/>
+                <w:lang w:val="da-DK"/>
+              </w:rPr>
+              <w:t xml:space="preserve">: </w:t>
+            </w:r>
+            <w:r>
+              <w:rPr>
+                <w:rFonts w:ascii="Calibri" w:eastAsia="Times New Roman" w:hAnsi="Calibri" w:cs="Calibri"/>
+                <w:sz w:val="20"/>
+                <w:szCs w:val="20"/>
+              </w:rPr>
+              <w:t>A</w:t>
+            </w:r>
+            <w:r>
+              <w:rPr>
+                <w:rFonts w:ascii="Calibri" w:eastAsia="Times New Roman" w:hAnsi="Calibri" w:cs="Calibri"/>
+                <w:sz w:val="20"/>
+                <w:szCs w:val="20"/>
+              </w:rPr>
+              <w:t>dditional error “Attribute update does not refer to valid record NAME and attribute label/code”.</w:t>
+            </w:r>
+            <w:bookmarkStart w:id="0" w:name="_GoBack"/>
+            <w:bookmarkEnd w:id="0"/>
           </w:p>
         </w:tc>
       </w:tr>
@@ -3886,7 +3995,7 @@
         </w:trPr>
         <w:tc>
           <w:tcPr>
-            <w:tcW w:w="10512" w:type="dxa"/>
+            <w:tcW w:w="10659" w:type="dxa"/>
             <w:gridSpan w:val="12"/>
             <w:tcBorders>
               <w:top w:val="single" w:sz="4" w:space="0" w:color="auto"/>
@@ -3917,7 +4026,7 @@
         </w:trPr>
         <w:tc>
           <w:tcPr>
-            <w:tcW w:w="2206" w:type="dxa"/>
+            <w:tcW w:w="2353" w:type="dxa"/>
             <w:tcBorders>
               <w:top w:val="single" w:sz="4" w:space="0" w:color="auto"/>
               <w:left w:val="single" w:sz="4" w:space="0" w:color="auto"/>
@@ -4154,7 +4263,7 @@
         </w:trPr>
         <w:tc>
           <w:tcPr>
-            <w:tcW w:w="2206" w:type="dxa"/>
+            <w:tcW w:w="2353" w:type="dxa"/>
             <w:tcBorders>
               <w:top w:val="single" w:sz="4" w:space="0" w:color="auto"/>
               <w:left w:val="single" w:sz="4" w:space="0" w:color="auto"/>
@@ -4262,7 +4371,7 @@
         </w:trPr>
         <w:tc>
           <w:tcPr>
-            <w:tcW w:w="2206" w:type="dxa"/>
+            <w:tcW w:w="2353" w:type="dxa"/>
             <w:tcBorders>
               <w:top w:val="nil"/>
               <w:left w:val="single" w:sz="4" w:space="0" w:color="auto"/>
@@ -4338,7 +4447,7 @@
         </w:trPr>
         <w:tc>
           <w:tcPr>
-            <w:tcW w:w="2206" w:type="dxa"/>
+            <w:tcW w:w="2353" w:type="dxa"/>
             <w:tcBorders>
               <w:top w:val="single" w:sz="4" w:space="0" w:color="auto"/>
               <w:left w:val="single" w:sz="4" w:space="0" w:color="auto"/>
@@ -4516,7 +4625,7 @@
         </w:trPr>
         <w:tc>
           <w:tcPr>
-            <w:tcW w:w="2206" w:type="dxa"/>
+            <w:tcW w:w="2353" w:type="dxa"/>
             <w:tcBorders>
               <w:top w:val="single" w:sz="4" w:space="0" w:color="auto"/>
               <w:left w:val="single" w:sz="4" w:space="0" w:color="auto"/>
@@ -4539,7 +4648,6 @@
                 <w:szCs w:val="20"/>
               </w:rPr>
             </w:pPr>
-            <w:bookmarkStart w:id="0" w:name="_GoBack" w:colFirst="0" w:colLast="1"/>
             <w:r>
               <w:rPr>
                 <w:rFonts w:ascii="Calibri" w:eastAsia="Times New Roman" w:hAnsi="Calibri" w:cs="Calibri"/>
@@ -4590,218 +4698,6 @@
                 <w:szCs w:val="20"/>
               </w:rPr>
               <w:t>FOID for the modified object is not identical in the EN (base) and ER (update) files.</w:t>
-            </w:r>
-          </w:p>
-        </w:tc>
-      </w:tr>
-      <w:bookmarkEnd w:id="0"/>
-      <w:tr>
-        <w:trPr>
-          <w:trHeight w:val="300"/>
-          <w:jc w:val="center"/>
-        </w:trPr>
-        <w:tc>
-          <w:tcPr>
-            <w:tcW w:w="2585" w:type="dxa"/>
-            <w:gridSpan w:val="2"/>
-            <w:tcBorders>
-              <w:top w:val="single" w:sz="4" w:space="0" w:color="auto"/>
-              <w:left w:val="single" w:sz="4" w:space="0" w:color="auto"/>
-              <w:bottom w:val="single" w:sz="4" w:space="0" w:color="auto"/>
-              <w:right w:val="single" w:sz="4" w:space="0" w:color="auto"/>
-            </w:tcBorders>
-            <w:shd w:val="clear" w:color="auto" w:fill="auto"/>
-            <w:noWrap/>
-            <w:vAlign w:val="center"/>
-          </w:tcPr>
-          <w:p>
-            <w:pPr>
-              <w:spacing w:after="0" w:line="240" w:lineRule="auto"/>
-              <w:jc w:val="center"/>
-              <w:rPr>
-                <w:rFonts w:ascii="Calibri" w:eastAsia="Times New Roman" w:hAnsi="Calibri" w:cs="Calibri"/>
-                <w:sz w:val="20"/>
-                <w:szCs w:val="20"/>
-              </w:rPr>
-            </w:pPr>
-            <w:r>
-              <w:rPr>
-                <w:rFonts w:ascii="Calibri" w:eastAsia="Times New Roman" w:hAnsi="Calibri" w:cs="Calibri"/>
-                <w:b/>
-                <w:bCs/>
-                <w:sz w:val="20"/>
-                <w:szCs w:val="20"/>
-              </w:rPr>
-              <w:t>Location</w:t>
-            </w:r>
-          </w:p>
-        </w:tc>
-        <w:tc>
-          <w:tcPr>
-            <w:tcW w:w="1260" w:type="dxa"/>
-            <w:tcBorders>
-              <w:top w:val="single" w:sz="4" w:space="0" w:color="auto"/>
-              <w:left w:val="single" w:sz="4" w:space="0" w:color="auto"/>
-              <w:bottom w:val="single" w:sz="4" w:space="0" w:color="auto"/>
-              <w:right w:val="single" w:sz="4" w:space="0" w:color="auto"/>
-            </w:tcBorders>
-            <w:shd w:val="clear" w:color="auto" w:fill="auto"/>
-            <w:vAlign w:val="center"/>
-          </w:tcPr>
-          <w:p>
-            <w:pPr>
-              <w:spacing w:after="0" w:line="240" w:lineRule="auto"/>
-              <w:jc w:val="center"/>
-              <w:rPr>
-                <w:rFonts w:ascii="Calibri" w:eastAsia="Times New Roman" w:hAnsi="Calibri" w:cs="Calibri"/>
-                <w:sz w:val="20"/>
-                <w:szCs w:val="20"/>
-              </w:rPr>
-            </w:pPr>
-            <w:r>
-              <w:rPr>
-                <w:rFonts w:ascii="Calibri" w:eastAsia="Times New Roman" w:hAnsi="Calibri" w:cs="Calibri"/>
-                <w:b/>
-                <w:sz w:val="20"/>
-                <w:szCs w:val="20"/>
-              </w:rPr>
-              <w:t>Feature</w:t>
-            </w:r>
-          </w:p>
-        </w:tc>
-        <w:tc>
-          <w:tcPr>
-            <w:tcW w:w="3079" w:type="dxa"/>
-            <w:gridSpan w:val="2"/>
-            <w:tcBorders>
-              <w:top w:val="single" w:sz="4" w:space="0" w:color="auto"/>
-              <w:left w:val="single" w:sz="4" w:space="0" w:color="auto"/>
-              <w:bottom w:val="single" w:sz="4" w:space="0" w:color="auto"/>
-              <w:right w:val="single" w:sz="4" w:space="0" w:color="auto"/>
-            </w:tcBorders>
-            <w:shd w:val="clear" w:color="auto" w:fill="auto"/>
-            <w:vAlign w:val="center"/>
-          </w:tcPr>
-          <w:p>
-            <w:pPr>
-              <w:spacing w:after="0" w:line="240" w:lineRule="auto"/>
-              <w:jc w:val="center"/>
-              <w:rPr>
-                <w:rFonts w:ascii="Calibri" w:eastAsia="Times New Roman" w:hAnsi="Calibri" w:cs="Calibri"/>
-                <w:sz w:val="20"/>
-                <w:szCs w:val="20"/>
-              </w:rPr>
-            </w:pPr>
-            <w:r>
-              <w:rPr>
-                <w:rFonts w:ascii="Calibri" w:eastAsia="Times New Roman" w:hAnsi="Calibri" w:cs="Calibri"/>
-                <w:b/>
-                <w:sz w:val="20"/>
-                <w:szCs w:val="20"/>
-              </w:rPr>
-              <w:t>Attributes</w:t>
-            </w:r>
-          </w:p>
-        </w:tc>
-        <w:tc>
-          <w:tcPr>
-            <w:tcW w:w="784" w:type="dxa"/>
-            <w:gridSpan w:val="2"/>
-            <w:tcBorders>
-              <w:top w:val="single" w:sz="4" w:space="0" w:color="auto"/>
-              <w:left w:val="single" w:sz="4" w:space="0" w:color="auto"/>
-              <w:bottom w:val="single" w:sz="4" w:space="0" w:color="auto"/>
-              <w:right w:val="single" w:sz="4" w:space="0" w:color="auto"/>
-            </w:tcBorders>
-            <w:shd w:val="clear" w:color="auto" w:fill="auto"/>
-            <w:vAlign w:val="center"/>
-          </w:tcPr>
-          <w:p>
-            <w:pPr>
-              <w:spacing w:after="0" w:line="240" w:lineRule="auto"/>
-              <w:jc w:val="center"/>
-              <w:rPr>
-                <w:rFonts w:ascii="Calibri" w:eastAsia="Times New Roman" w:hAnsi="Calibri" w:cs="Calibri"/>
-                <w:sz w:val="20"/>
-                <w:szCs w:val="20"/>
-              </w:rPr>
-            </w:pPr>
-            <w:r>
-              <w:rPr>
-                <w:rFonts w:ascii="Calibri" w:eastAsia="Times New Roman" w:hAnsi="Calibri" w:cs="Calibri"/>
-                <w:b/>
-                <w:sz w:val="20"/>
-                <w:szCs w:val="20"/>
-              </w:rPr>
-              <w:t>FRID</w:t>
-            </w:r>
-          </w:p>
-        </w:tc>
-        <w:tc>
-          <w:tcPr>
-            <w:tcW w:w="2128" w:type="dxa"/>
-            <w:gridSpan w:val="3"/>
-            <w:tcBorders>
-              <w:top w:val="single" w:sz="4" w:space="0" w:color="auto"/>
-              <w:left w:val="single" w:sz="4" w:space="0" w:color="auto"/>
-              <w:bottom w:val="single" w:sz="4" w:space="0" w:color="auto"/>
-              <w:right w:val="single" w:sz="4" w:space="0" w:color="auto"/>
-            </w:tcBorders>
-            <w:shd w:val="clear" w:color="auto" w:fill="auto"/>
-            <w:vAlign w:val="center"/>
-          </w:tcPr>
-          <w:p>
-            <w:pPr>
-              <w:spacing w:after="0" w:line="240" w:lineRule="auto"/>
-              <w:jc w:val="center"/>
-              <w:rPr>
-                <w:rFonts w:ascii="Calibri" w:eastAsia="Times New Roman" w:hAnsi="Calibri" w:cs="Calibri"/>
-                <w:sz w:val="20"/>
-                <w:szCs w:val="20"/>
-              </w:rPr>
-            </w:pPr>
-            <w:r>
-              <w:rPr>
-                <w:rFonts w:ascii="Calibri" w:eastAsia="Times New Roman" w:hAnsi="Calibri" w:cs="Calibri"/>
-                <w:b/>
-                <w:sz w:val="20"/>
-                <w:szCs w:val="20"/>
-              </w:rPr>
-              <w:t>FOID</w:t>
-            </w:r>
-          </w:p>
-        </w:tc>
-        <w:tc>
-          <w:tcPr>
-            <w:tcW w:w="676" w:type="dxa"/>
-            <w:gridSpan w:val="2"/>
-            <w:tcBorders>
-              <w:top w:val="single" w:sz="4" w:space="0" w:color="auto"/>
-              <w:left w:val="single" w:sz="4" w:space="0" w:color="auto"/>
-              <w:bottom w:val="single" w:sz="4" w:space="0" w:color="auto"/>
-              <w:right w:val="single" w:sz="4" w:space="0" w:color="auto"/>
-            </w:tcBorders>
-            <w:shd w:val="clear" w:color="auto" w:fill="auto"/>
-            <w:vAlign w:val="center"/>
-          </w:tcPr>
-          <w:p>
-            <w:pPr>
-              <w:spacing w:after="0" w:line="240" w:lineRule="auto"/>
-              <w:jc w:val="center"/>
-              <w:rPr>
-                <w:rFonts w:ascii="Calibri" w:eastAsia="Times New Roman" w:hAnsi="Calibri" w:cs="Calibri"/>
-                <w:sz w:val="20"/>
-                <w:szCs w:val="20"/>
-              </w:rPr>
-            </w:pPr>
-            <w:r>
-              <w:rPr>
-                <w:rFonts w:ascii="Calibri" w:eastAsia="Times New Roman" w:hAnsi="Calibri" w:cs="Calibri"/>
-                <w:b/>
-                <w:sz w:val="20"/>
-                <w:szCs w:val="20"/>
-              </w:rPr>
-              <w:t>VRID</w:t>
             </w:r>
           </w:p>
         </w:tc>
@@ -4813,7 +4709,7 @@
         </w:trPr>
         <w:tc>
           <w:tcPr>
-            <w:tcW w:w="2585" w:type="dxa"/>
+            <w:tcW w:w="2732" w:type="dxa"/>
             <w:gridSpan w:val="2"/>
             <w:tcBorders>
               <w:top w:val="single" w:sz="4" w:space="0" w:color="auto"/>
@@ -4828,19 +4724,22 @@
           <w:p>
             <w:pPr>
               <w:spacing w:after="0" w:line="240" w:lineRule="auto"/>
-              <w:rPr>
-                <w:rFonts w:ascii="Calibri" w:eastAsia="Times New Roman" w:hAnsi="Calibri" w:cs="Calibri"/>
-                <w:sz w:val="20"/>
-                <w:szCs w:val="20"/>
-              </w:rPr>
-            </w:pPr>
-            <w:r>
-              <w:rPr>
-                <w:rFonts w:ascii="Calibri" w:eastAsia="Times New Roman" w:hAnsi="Calibri" w:cs="Calibri"/>
-                <w:sz w:val="20"/>
-                <w:szCs w:val="20"/>
-              </w:rPr>
-              <w:t>32°33'02.42"S 60°54'10.55"E</w:t>
+              <w:jc w:val="center"/>
+              <w:rPr>
+                <w:rFonts w:ascii="Calibri" w:eastAsia="Times New Roman" w:hAnsi="Calibri" w:cs="Calibri"/>
+                <w:sz w:val="20"/>
+                <w:szCs w:val="20"/>
+              </w:rPr>
+            </w:pPr>
+            <w:r>
+              <w:rPr>
+                <w:rFonts w:ascii="Calibri" w:eastAsia="Times New Roman" w:hAnsi="Calibri" w:cs="Calibri"/>
+                <w:b/>
+                <w:bCs/>
+                <w:sz w:val="20"/>
+                <w:szCs w:val="20"/>
+              </w:rPr>
+              <w:t>Location</w:t>
             </w:r>
           </w:p>
         </w:tc>
@@ -4859,19 +4758,21 @@
           <w:p>
             <w:pPr>
               <w:spacing w:after="0" w:line="240" w:lineRule="auto"/>
-              <w:rPr>
-                <w:rFonts w:ascii="Calibri" w:eastAsia="Times New Roman" w:hAnsi="Calibri" w:cs="Calibri"/>
-                <w:sz w:val="20"/>
-                <w:szCs w:val="20"/>
-              </w:rPr>
-            </w:pPr>
-            <w:r>
-              <w:rPr>
-                <w:rFonts w:ascii="Calibri" w:eastAsia="Times New Roman" w:hAnsi="Calibri" w:cs="Calibri"/>
-                <w:sz w:val="20"/>
-                <w:szCs w:val="20"/>
-              </w:rPr>
-              <w:t>LNDMRK (P)</w:t>
+              <w:jc w:val="center"/>
+              <w:rPr>
+                <w:rFonts w:ascii="Calibri" w:eastAsia="Times New Roman" w:hAnsi="Calibri" w:cs="Calibri"/>
+                <w:sz w:val="20"/>
+                <w:szCs w:val="20"/>
+              </w:rPr>
+            </w:pPr>
+            <w:r>
+              <w:rPr>
+                <w:rFonts w:ascii="Calibri" w:eastAsia="Times New Roman" w:hAnsi="Calibri" w:cs="Calibri"/>
+                <w:b/>
+                <w:sz w:val="20"/>
+                <w:szCs w:val="20"/>
+              </w:rPr>
+              <w:t>Feature</w:t>
             </w:r>
           </w:p>
         </w:tc>
@@ -4891,35 +4792,21 @@
           <w:p>
             <w:pPr>
               <w:spacing w:after="0" w:line="240" w:lineRule="auto"/>
-              <w:rPr>
-                <w:rFonts w:ascii="Calibri" w:eastAsia="Times New Roman" w:hAnsi="Calibri" w:cs="Calibri"/>
-                <w:sz w:val="20"/>
-                <w:szCs w:val="20"/>
-              </w:rPr>
-            </w:pPr>
-            <w:r>
-              <w:rPr>
-                <w:rFonts w:ascii="Calibri" w:eastAsia="Times New Roman" w:hAnsi="Calibri" w:cs="Calibri"/>
-                <w:sz w:val="20"/>
-                <w:szCs w:val="20"/>
-              </w:rPr>
-              <w:t xml:space="preserve">CATLMK=17; </w:t>
-            </w:r>
-            <w:r>
-              <w:rPr>
-                <w:rFonts w:ascii="Calibri" w:eastAsia="Times New Roman" w:hAnsi="Calibri" w:cs="Calibri"/>
-                <w:sz w:val="20"/>
-                <w:szCs w:val="20"/>
-              </w:rPr>
-              <w:t>CONVIS=2</w:t>
-            </w:r>
-            <w:r>
-              <w:rPr>
-                <w:rFonts w:ascii="Calibri" w:eastAsia="Times New Roman" w:hAnsi="Calibri" w:cs="Calibri"/>
-                <w:sz w:val="20"/>
-                <w:szCs w:val="20"/>
-              </w:rPr>
-              <w:t>; FUNCTN=39</w:t>
+              <w:jc w:val="center"/>
+              <w:rPr>
+                <w:rFonts w:ascii="Calibri" w:eastAsia="Times New Roman" w:hAnsi="Calibri" w:cs="Calibri"/>
+                <w:sz w:val="20"/>
+                <w:szCs w:val="20"/>
+              </w:rPr>
+            </w:pPr>
+            <w:r>
+              <w:rPr>
+                <w:rFonts w:ascii="Calibri" w:eastAsia="Times New Roman" w:hAnsi="Calibri" w:cs="Calibri"/>
+                <w:b/>
+                <w:sz w:val="20"/>
+                <w:szCs w:val="20"/>
+              </w:rPr>
+              <w:t>Attributes</w:t>
             </w:r>
           </w:p>
         </w:tc>
@@ -4939,19 +4826,21 @@
           <w:p>
             <w:pPr>
               <w:spacing w:after="0" w:line="240" w:lineRule="auto"/>
-              <w:rPr>
-                <w:rFonts w:ascii="Calibri" w:eastAsia="Times New Roman" w:hAnsi="Calibri" w:cs="Calibri"/>
-                <w:sz w:val="20"/>
-                <w:szCs w:val="20"/>
-              </w:rPr>
-            </w:pPr>
-            <w:r>
-              <w:rPr>
-                <w:rFonts w:ascii="Calibri" w:eastAsia="Times New Roman" w:hAnsi="Calibri" w:cs="Calibri"/>
-                <w:sz w:val="20"/>
-                <w:szCs w:val="20"/>
-              </w:rPr>
-              <w:t>FE-110</w:t>
+              <w:jc w:val="center"/>
+              <w:rPr>
+                <w:rFonts w:ascii="Calibri" w:eastAsia="Times New Roman" w:hAnsi="Calibri" w:cs="Calibri"/>
+                <w:sz w:val="20"/>
+                <w:szCs w:val="20"/>
+              </w:rPr>
+            </w:pPr>
+            <w:r>
+              <w:rPr>
+                <w:rFonts w:ascii="Calibri" w:eastAsia="Times New Roman" w:hAnsi="Calibri" w:cs="Calibri"/>
+                <w:b/>
+                <w:sz w:val="20"/>
+                <w:szCs w:val="20"/>
+              </w:rPr>
+              <w:t>FRID</w:t>
             </w:r>
           </w:p>
         </w:tc>
@@ -4971,19 +4860,21 @@
           <w:p>
             <w:pPr>
               <w:spacing w:after="0" w:line="240" w:lineRule="auto"/>
-              <w:rPr>
-                <w:rFonts w:ascii="Calibri" w:eastAsia="Times New Roman" w:hAnsi="Calibri" w:cs="Calibri"/>
-                <w:sz w:val="20"/>
-                <w:szCs w:val="20"/>
-              </w:rPr>
-            </w:pPr>
-            <w:r>
-              <w:rPr>
-                <w:rFonts w:ascii="Calibri" w:eastAsia="Times New Roman" w:hAnsi="Calibri" w:cs="Calibri"/>
-                <w:sz w:val="20"/>
-                <w:szCs w:val="20"/>
-              </w:rPr>
-              <w:t>AA 0000000067 00001 (Base file)</w:t>
+              <w:jc w:val="center"/>
+              <w:rPr>
+                <w:rFonts w:ascii="Calibri" w:eastAsia="Times New Roman" w:hAnsi="Calibri" w:cs="Calibri"/>
+                <w:sz w:val="20"/>
+                <w:szCs w:val="20"/>
+              </w:rPr>
+            </w:pPr>
+            <w:r>
+              <w:rPr>
+                <w:rFonts w:ascii="Calibri" w:eastAsia="Times New Roman" w:hAnsi="Calibri" w:cs="Calibri"/>
+                <w:b/>
+                <w:sz w:val="20"/>
+                <w:szCs w:val="20"/>
+              </w:rPr>
+              <w:t>FOID</w:t>
             </w:r>
           </w:p>
         </w:tc>
@@ -5003,19 +4894,21 @@
           <w:p>
             <w:pPr>
               <w:spacing w:after="0" w:line="240" w:lineRule="auto"/>
-              <w:rPr>
-                <w:rFonts w:ascii="Calibri" w:eastAsia="Times New Roman" w:hAnsi="Calibri" w:cs="Calibri"/>
-                <w:sz w:val="20"/>
-                <w:szCs w:val="20"/>
-              </w:rPr>
-            </w:pPr>
-            <w:r>
-              <w:rPr>
-                <w:rFonts w:ascii="Calibri" w:eastAsia="Times New Roman" w:hAnsi="Calibri" w:cs="Calibri"/>
-                <w:sz w:val="20"/>
-                <w:szCs w:val="20"/>
-              </w:rPr>
-              <w:t>VI-04</w:t>
+              <w:jc w:val="center"/>
+              <w:rPr>
+                <w:rFonts w:ascii="Calibri" w:eastAsia="Times New Roman" w:hAnsi="Calibri" w:cs="Calibri"/>
+                <w:sz w:val="20"/>
+                <w:szCs w:val="20"/>
+              </w:rPr>
+            </w:pPr>
+            <w:r>
+              <w:rPr>
+                <w:rFonts w:ascii="Calibri" w:eastAsia="Times New Roman" w:hAnsi="Calibri" w:cs="Calibri"/>
+                <w:b/>
+                <w:sz w:val="20"/>
+                <w:szCs w:val="20"/>
+              </w:rPr>
+              <w:t>VRID</w:t>
             </w:r>
           </w:p>
         </w:tc>
@@ -5027,7 +4920,7 @@
         </w:trPr>
         <w:tc>
           <w:tcPr>
-            <w:tcW w:w="2585" w:type="dxa"/>
+            <w:tcW w:w="2732" w:type="dxa"/>
             <w:gridSpan w:val="2"/>
             <w:tcBorders>
               <w:top w:val="single" w:sz="4" w:space="0" w:color="auto"/>
@@ -5117,7 +5010,23 @@
                 <w:sz w:val="20"/>
                 <w:szCs w:val="20"/>
               </w:rPr>
-              <w:t>CONVIS=1</w:t>
+              <w:t xml:space="preserve">CATLMK=17; </w:t>
+            </w:r>
+            <w:r>
+              <w:rPr>
+                <w:rFonts w:ascii="Calibri" w:eastAsia="Times New Roman" w:hAnsi="Calibri" w:cs="Calibri"/>
+                <w:sz w:val="20"/>
+                <w:szCs w:val="20"/>
+              </w:rPr>
+              <w:t>CONVIS=2</w:t>
+            </w:r>
+            <w:r>
+              <w:rPr>
+                <w:rFonts w:ascii="Calibri" w:eastAsia="Times New Roman" w:hAnsi="Calibri" w:cs="Calibri"/>
+                <w:sz w:val="20"/>
+                <w:szCs w:val="20"/>
+              </w:rPr>
+              <w:t>; FUNCTN=39</w:t>
             </w:r>
           </w:p>
         </w:tc>
@@ -5181,7 +5090,7 @@
                 <w:sz w:val="20"/>
                 <w:szCs w:val="20"/>
               </w:rPr>
-              <w:t>AA 0000000067 00002 (Update file)</w:t>
+              <w:t>AA 0000000067 00001 (Base file)</w:t>
             </w:r>
           </w:p>
         </w:tc>
@@ -5201,20 +5110,19 @@
           <w:p>
             <w:pPr>
               <w:spacing w:after="0" w:line="240" w:lineRule="auto"/>
-              <w:jc w:val="center"/>
-              <w:rPr>
-                <w:rFonts w:ascii="Calibri" w:eastAsia="Times New Roman" w:hAnsi="Calibri" w:cs="Calibri"/>
-                <w:sz w:val="20"/>
-                <w:szCs w:val="20"/>
-              </w:rPr>
-            </w:pPr>
-            <w:r>
-              <w:rPr>
-                <w:rFonts w:ascii="Calibri" w:eastAsia="Times New Roman" w:hAnsi="Calibri" w:cs="Calibri"/>
-                <w:sz w:val="20"/>
-                <w:szCs w:val="20"/>
-              </w:rPr>
-              <w:t>-</w:t>
+              <w:rPr>
+                <w:rFonts w:ascii="Calibri" w:eastAsia="Times New Roman" w:hAnsi="Calibri" w:cs="Calibri"/>
+                <w:sz w:val="20"/>
+                <w:szCs w:val="20"/>
+              </w:rPr>
+            </w:pPr>
+            <w:r>
+              <w:rPr>
+                <w:rFonts w:ascii="Calibri" w:eastAsia="Times New Roman" w:hAnsi="Calibri" w:cs="Calibri"/>
+                <w:sz w:val="20"/>
+                <w:szCs w:val="20"/>
+              </w:rPr>
+              <w:t>VI-04</w:t>
             </w:r>
           </w:p>
         </w:tc>
@@ -5226,7 +5134,206 @@
         </w:trPr>
         <w:tc>
           <w:tcPr>
-            <w:tcW w:w="2206" w:type="dxa"/>
+            <w:tcW w:w="2732" w:type="dxa"/>
+            <w:gridSpan w:val="2"/>
+            <w:tcBorders>
+              <w:top w:val="single" w:sz="4" w:space="0" w:color="auto"/>
+              <w:left w:val="single" w:sz="4" w:space="0" w:color="auto"/>
+              <w:bottom w:val="single" w:sz="4" w:space="0" w:color="auto"/>
+              <w:right w:val="single" w:sz="4" w:space="0" w:color="auto"/>
+            </w:tcBorders>
+            <w:shd w:val="clear" w:color="auto" w:fill="auto"/>
+            <w:noWrap/>
+            <w:vAlign w:val="center"/>
+          </w:tcPr>
+          <w:p>
+            <w:pPr>
+              <w:spacing w:after="0" w:line="240" w:lineRule="auto"/>
+              <w:rPr>
+                <w:rFonts w:ascii="Calibri" w:eastAsia="Times New Roman" w:hAnsi="Calibri" w:cs="Calibri"/>
+                <w:sz w:val="20"/>
+                <w:szCs w:val="20"/>
+              </w:rPr>
+            </w:pPr>
+            <w:r>
+              <w:rPr>
+                <w:rFonts w:ascii="Calibri" w:eastAsia="Times New Roman" w:hAnsi="Calibri" w:cs="Calibri"/>
+                <w:sz w:val="20"/>
+                <w:szCs w:val="20"/>
+              </w:rPr>
+              <w:t>32°33'02.42"S 60°54'10.55"E</w:t>
+            </w:r>
+          </w:p>
+        </w:tc>
+        <w:tc>
+          <w:tcPr>
+            <w:tcW w:w="1260" w:type="dxa"/>
+            <w:tcBorders>
+              <w:top w:val="single" w:sz="4" w:space="0" w:color="auto"/>
+              <w:left w:val="single" w:sz="4" w:space="0" w:color="auto"/>
+              <w:bottom w:val="single" w:sz="4" w:space="0" w:color="auto"/>
+              <w:right w:val="single" w:sz="4" w:space="0" w:color="auto"/>
+            </w:tcBorders>
+            <w:shd w:val="clear" w:color="auto" w:fill="auto"/>
+            <w:vAlign w:val="center"/>
+          </w:tcPr>
+          <w:p>
+            <w:pPr>
+              <w:spacing w:after="0" w:line="240" w:lineRule="auto"/>
+              <w:rPr>
+                <w:rFonts w:ascii="Calibri" w:eastAsia="Times New Roman" w:hAnsi="Calibri" w:cs="Calibri"/>
+                <w:sz w:val="20"/>
+                <w:szCs w:val="20"/>
+              </w:rPr>
+            </w:pPr>
+            <w:r>
+              <w:rPr>
+                <w:rFonts w:ascii="Calibri" w:eastAsia="Times New Roman" w:hAnsi="Calibri" w:cs="Calibri"/>
+                <w:sz w:val="20"/>
+                <w:szCs w:val="20"/>
+              </w:rPr>
+              <w:t>LNDMRK (P)</w:t>
+            </w:r>
+          </w:p>
+        </w:tc>
+        <w:tc>
+          <w:tcPr>
+            <w:tcW w:w="3079" w:type="dxa"/>
+            <w:gridSpan w:val="2"/>
+            <w:tcBorders>
+              <w:top w:val="single" w:sz="4" w:space="0" w:color="auto"/>
+              <w:left w:val="single" w:sz="4" w:space="0" w:color="auto"/>
+              <w:bottom w:val="single" w:sz="4" w:space="0" w:color="auto"/>
+              <w:right w:val="single" w:sz="4" w:space="0" w:color="auto"/>
+            </w:tcBorders>
+            <w:shd w:val="clear" w:color="auto" w:fill="auto"/>
+            <w:vAlign w:val="center"/>
+          </w:tcPr>
+          <w:p>
+            <w:pPr>
+              <w:spacing w:after="0" w:line="240" w:lineRule="auto"/>
+              <w:rPr>
+                <w:rFonts w:ascii="Calibri" w:eastAsia="Times New Roman" w:hAnsi="Calibri" w:cs="Calibri"/>
+                <w:sz w:val="20"/>
+                <w:szCs w:val="20"/>
+              </w:rPr>
+            </w:pPr>
+            <w:r>
+              <w:rPr>
+                <w:rFonts w:ascii="Calibri" w:eastAsia="Times New Roman" w:hAnsi="Calibri" w:cs="Calibri"/>
+                <w:sz w:val="20"/>
+                <w:szCs w:val="20"/>
+              </w:rPr>
+              <w:t>CONVIS=1</w:t>
+            </w:r>
+          </w:p>
+        </w:tc>
+        <w:tc>
+          <w:tcPr>
+            <w:tcW w:w="784" w:type="dxa"/>
+            <w:gridSpan w:val="2"/>
+            <w:tcBorders>
+              <w:top w:val="single" w:sz="4" w:space="0" w:color="auto"/>
+              <w:left w:val="single" w:sz="4" w:space="0" w:color="auto"/>
+              <w:bottom w:val="single" w:sz="4" w:space="0" w:color="auto"/>
+              <w:right w:val="single" w:sz="4" w:space="0" w:color="auto"/>
+            </w:tcBorders>
+            <w:shd w:val="clear" w:color="auto" w:fill="auto"/>
+            <w:vAlign w:val="center"/>
+          </w:tcPr>
+          <w:p>
+            <w:pPr>
+              <w:spacing w:after="0" w:line="240" w:lineRule="auto"/>
+              <w:rPr>
+                <w:rFonts w:ascii="Calibri" w:eastAsia="Times New Roman" w:hAnsi="Calibri" w:cs="Calibri"/>
+                <w:sz w:val="20"/>
+                <w:szCs w:val="20"/>
+              </w:rPr>
+            </w:pPr>
+            <w:r>
+              <w:rPr>
+                <w:rFonts w:ascii="Calibri" w:eastAsia="Times New Roman" w:hAnsi="Calibri" w:cs="Calibri"/>
+                <w:sz w:val="20"/>
+                <w:szCs w:val="20"/>
+              </w:rPr>
+              <w:t>FE-110</w:t>
+            </w:r>
+          </w:p>
+        </w:tc>
+        <w:tc>
+          <w:tcPr>
+            <w:tcW w:w="2128" w:type="dxa"/>
+            <w:gridSpan w:val="3"/>
+            <w:tcBorders>
+              <w:top w:val="single" w:sz="4" w:space="0" w:color="auto"/>
+              <w:left w:val="single" w:sz="4" w:space="0" w:color="auto"/>
+              <w:bottom w:val="single" w:sz="4" w:space="0" w:color="auto"/>
+              <w:right w:val="single" w:sz="4" w:space="0" w:color="auto"/>
+            </w:tcBorders>
+            <w:shd w:val="clear" w:color="auto" w:fill="auto"/>
+            <w:vAlign w:val="center"/>
+          </w:tcPr>
+          <w:p>
+            <w:pPr>
+              <w:spacing w:after="0" w:line="240" w:lineRule="auto"/>
+              <w:rPr>
+                <w:rFonts w:ascii="Calibri" w:eastAsia="Times New Roman" w:hAnsi="Calibri" w:cs="Calibri"/>
+                <w:sz w:val="20"/>
+                <w:szCs w:val="20"/>
+              </w:rPr>
+            </w:pPr>
+            <w:r>
+              <w:rPr>
+                <w:rFonts w:ascii="Calibri" w:eastAsia="Times New Roman" w:hAnsi="Calibri" w:cs="Calibri"/>
+                <w:sz w:val="20"/>
+                <w:szCs w:val="20"/>
+              </w:rPr>
+              <w:t>AA 0000000067 00002 (Update file)</w:t>
+            </w:r>
+          </w:p>
+        </w:tc>
+        <w:tc>
+          <w:tcPr>
+            <w:tcW w:w="676" w:type="dxa"/>
+            <w:gridSpan w:val="2"/>
+            <w:tcBorders>
+              <w:top w:val="single" w:sz="4" w:space="0" w:color="auto"/>
+              <w:left w:val="single" w:sz="4" w:space="0" w:color="auto"/>
+              <w:bottom w:val="single" w:sz="4" w:space="0" w:color="auto"/>
+              <w:right w:val="single" w:sz="4" w:space="0" w:color="auto"/>
+            </w:tcBorders>
+            <w:shd w:val="clear" w:color="auto" w:fill="auto"/>
+            <w:vAlign w:val="center"/>
+          </w:tcPr>
+          <w:p>
+            <w:pPr>
+              <w:spacing w:after="0" w:line="240" w:lineRule="auto"/>
+              <w:jc w:val="center"/>
+              <w:rPr>
+                <w:rFonts w:ascii="Calibri" w:eastAsia="Times New Roman" w:hAnsi="Calibri" w:cs="Calibri"/>
+                <w:sz w:val="20"/>
+                <w:szCs w:val="20"/>
+              </w:rPr>
+            </w:pPr>
+            <w:r>
+              <w:rPr>
+                <w:rFonts w:ascii="Calibri" w:eastAsia="Times New Roman" w:hAnsi="Calibri" w:cs="Calibri"/>
+                <w:sz w:val="20"/>
+                <w:szCs w:val="20"/>
+              </w:rPr>
+              <w:t>-</w:t>
+            </w:r>
+          </w:p>
+        </w:tc>
+      </w:tr>
+      <w:tr>
+        <w:trPr>
+          <w:trHeight w:val="300"/>
+          <w:jc w:val="center"/>
+        </w:trPr>
+        <w:tc>
+          <w:tcPr>
+            <w:tcW w:w="2353" w:type="dxa"/>
             <w:tcBorders>
               <w:top w:val="single" w:sz="4" w:space="0" w:color="auto"/>
               <w:left w:val="single" w:sz="4" w:space="0" w:color="auto"/>
@@ -5418,7 +5525,7 @@
         </w:trPr>
         <w:tc>
           <w:tcPr>
-            <w:tcW w:w="2206" w:type="dxa"/>
+            <w:tcW w:w="2353" w:type="dxa"/>
             <w:tcBorders>
               <w:top w:val="single" w:sz="4" w:space="0" w:color="auto"/>
               <w:left w:val="single" w:sz="4" w:space="0" w:color="auto"/>
@@ -5511,7 +5618,7 @@
         </w:trPr>
         <w:tc>
           <w:tcPr>
-            <w:tcW w:w="2206" w:type="dxa"/>
+            <w:tcW w:w="2353" w:type="dxa"/>
             <w:tcBorders>
               <w:top w:val="single" w:sz="4" w:space="0" w:color="auto"/>
               <w:left w:val="single" w:sz="4" w:space="0" w:color="auto"/>
@@ -5540,7 +5647,25 @@
                 <w:sz w:val="20"/>
                 <w:szCs w:val="20"/>
               </w:rPr>
-              <w:t>Secondary Errors</w:t>
+              <w:t xml:space="preserve">Secondary </w:t>
+            </w:r>
+            <w:r>
+              <w:rPr>
+                <w:rFonts w:ascii="Calibri" w:eastAsia="Times New Roman" w:hAnsi="Calibri" w:cs="Calibri"/>
+                <w:b/>
+                <w:sz w:val="20"/>
+                <w:szCs w:val="20"/>
+              </w:rPr>
+              <w:t xml:space="preserve">Critical </w:t>
+            </w:r>
+            <w:r>
+              <w:rPr>
+                <w:rFonts w:ascii="Calibri" w:eastAsia="Times New Roman" w:hAnsi="Calibri" w:cs="Calibri"/>
+                <w:b/>
+                <w:sz w:val="20"/>
+                <w:szCs w:val="20"/>
+              </w:rPr>
+              <w:t>Errors</w:t>
             </w:r>
           </w:p>
         </w:tc>

</xml_diff>